<commit_message>
add some py test
</commit_message>
<xml_diff>
--- a/ipq_designdoc.docx
+++ b/ipq_designdoc.docx
@@ -11,7 +11,6 @@
         </w:numPr>
         <w:ind w:firstLineChars="0"/>
         <w:rPr>
-          <w:rFonts w:hint="eastAsia"/>
           <w:lang w:eastAsia="zh-CN"/>
         </w:rPr>
       </w:pPr>
@@ -25,7 +24,6 @@
     <w:p>
       <w:pPr>
         <w:rPr>
-          <w:rFonts w:hint="eastAsia"/>
           <w:lang w:eastAsia="zh-CN"/>
         </w:rPr>
       </w:pPr>
@@ -74,7 +72,6 @@
         </w:numPr>
         <w:ind w:firstLineChars="0"/>
         <w:rPr>
-          <w:rFonts w:hint="eastAsia"/>
           <w:lang w:eastAsia="zh-CN"/>
         </w:rPr>
       </w:pPr>
@@ -89,7 +86,6 @@
     <w:p>
       <w:pPr>
         <w:rPr>
-          <w:rFonts w:hint="eastAsia"/>
           <w:lang w:eastAsia="zh-CN"/>
         </w:rPr>
       </w:pPr>
@@ -107,24 +103,19 @@
         </w:rPr>
         <w:t>解释一个名词：</w:t>
       </w:r>
-      <w:bookmarkStart w:id="0" w:name="_GoBack"/>
-      <w:bookmarkEnd w:id="0"/>
     </w:p>
     <w:p>
       <w:pPr>
         <w:rPr>
-          <w:rFonts w:hint="eastAsia"/>
           <w:lang w:eastAsia="zh-CN"/>
         </w:rPr>
       </w:pPr>
-      <w:proofErr w:type="spellStart"/>
       <w:r>
         <w:rPr>
           <w:lang w:eastAsia="zh-CN"/>
         </w:rPr>
         <w:t>MVGeoID</w:t>
       </w:r>
-      <w:proofErr w:type="spellEnd"/>
       <w:r>
         <w:rPr>
           <w:lang w:eastAsia="zh-CN"/>
@@ -156,7 +147,6 @@
     <w:p>
       <w:pPr>
         <w:rPr>
-          <w:rFonts w:hint="eastAsia"/>
           <w:lang w:eastAsia="zh-CN"/>
         </w:rPr>
       </w:pPr>
@@ -261,7 +251,6 @@
     <w:p>
       <w:pPr>
         <w:rPr>
-          <w:rFonts w:hint="eastAsia"/>
           <w:lang w:eastAsia="zh-CN"/>
         </w:rPr>
       </w:pPr>
@@ -295,7 +284,6 @@
     <w:p>
       <w:pPr>
         <w:rPr>
-          <w:rFonts w:hint="eastAsia"/>
           <w:lang w:eastAsia="zh-CN"/>
         </w:rPr>
       </w:pPr>
@@ -303,7 +291,6 @@
     <w:p>
       <w:pPr>
         <w:rPr>
-          <w:rFonts w:hint="eastAsia"/>
           <w:lang w:eastAsia="zh-CN"/>
         </w:rPr>
       </w:pPr>
@@ -397,7 +384,6 @@
         </w:rPr>
         <w:t>保存了每个</w:t>
       </w:r>
-      <w:proofErr w:type="spellStart"/>
       <w:r>
         <w:rPr>
           <w:rFonts w:hint="eastAsia"/>
@@ -405,7 +391,6 @@
         </w:rPr>
         <w:t>ip</w:t>
       </w:r>
-      <w:proofErr w:type="spellEnd"/>
       <w:r>
         <w:rPr>
           <w:rFonts w:hint="eastAsia"/>
@@ -413,7 +398,6 @@
         </w:rPr>
         <w:t>地址段，对应的</w:t>
       </w:r>
-      <w:proofErr w:type="spellStart"/>
       <w:r>
         <w:rPr>
           <w:rFonts w:hint="eastAsia"/>
@@ -421,7 +405,6 @@
         </w:rPr>
         <w:t>MVGeoID</w:t>
       </w:r>
-      <w:proofErr w:type="spellEnd"/>
       <w:r>
         <w:rPr>
           <w:rFonts w:hint="eastAsia"/>
@@ -581,7 +564,6 @@
     <w:p>
       <w:pPr>
         <w:rPr>
-          <w:rFonts w:hint="eastAsia"/>
           <w:lang w:eastAsia="zh-CN"/>
         </w:rPr>
       </w:pPr>
@@ -604,7 +586,14 @@
           <w:rFonts w:hint="eastAsia"/>
           <w:lang w:eastAsia="zh-CN"/>
         </w:rPr>
-        <w:t>万多条数据，对于中国能够细化到城市，对于其他国家，只能到国家范围。</w:t>
+        <w:t>万多条数据，对于中国能够细化到城市，对于海外</w:t>
+      </w:r>
+      <w:r>
+        <w:rPr>
+          <w:rFonts w:hint="eastAsia"/>
+          <w:lang w:eastAsia="zh-CN"/>
+        </w:rPr>
+        <w:t>，只能到国家范围。</w:t>
       </w:r>
     </w:p>
     <w:p>
@@ -616,11 +605,9 @@
         </w:numPr>
         <w:ind w:firstLineChars="0"/>
         <w:rPr>
-          <w:rFonts w:hint="eastAsia"/>
           <w:lang w:eastAsia="zh-CN"/>
         </w:rPr>
       </w:pPr>
-      <w:proofErr w:type="spellStart"/>
       <w:r>
         <w:rPr>
           <w:rFonts w:hint="eastAsia"/>
@@ -628,7 +615,6 @@
         </w:rPr>
         <w:t>ip_code.xlsv</w:t>
       </w:r>
-      <w:proofErr w:type="spellEnd"/>
       <w:r>
         <w:rPr>
           <w:rFonts w:hint="eastAsia"/>
@@ -636,7 +622,6 @@
         </w:rPr>
         <w:t>：保存了每个</w:t>
       </w:r>
-      <w:proofErr w:type="spellStart"/>
       <w:r>
         <w:rPr>
           <w:rFonts w:hint="eastAsia"/>
@@ -644,7 +629,6 @@
         </w:rPr>
         <w:t>MVGeoID</w:t>
       </w:r>
-      <w:proofErr w:type="spellEnd"/>
       <w:r>
         <w:rPr>
           <w:rFonts w:hint="eastAsia"/>
@@ -937,6 +921,51 @@
         </w:rPr>
         <w:t>地址获取到地理位置信息</w:t>
       </w:r>
+    </w:p>
+    <w:p>
+      <w:pPr>
+        <w:rPr>
+          <w:rFonts w:hint="eastAsia"/>
+          <w:lang w:eastAsia="zh-CN"/>
+        </w:rPr>
+      </w:pPr>
+    </w:p>
+    <w:p>
+      <w:pPr>
+        <w:pStyle w:val="af9"/>
+        <w:numPr>
+          <w:ilvl w:val="0"/>
+          <w:numId w:val="9"/>
+        </w:numPr>
+        <w:ind w:firstLineChars="0"/>
+        <w:rPr>
+          <w:rFonts w:hint="eastAsia"/>
+          <w:lang w:eastAsia="zh-CN"/>
+        </w:rPr>
+      </w:pPr>
+      <w:r>
+        <w:rPr>
+          <w:rFonts w:hint="eastAsia"/>
+          <w:lang w:eastAsia="zh-CN"/>
+        </w:rPr>
+        <w:t>设计方案</w:t>
+      </w:r>
+    </w:p>
+    <w:p>
+      <w:pPr>
+        <w:rPr>
+          <w:lang w:eastAsia="zh-CN"/>
+        </w:rPr>
+      </w:pPr>
+      <w:r>
+        <w:rPr>
+          <w:rFonts w:hint="eastAsia"/>
+          <w:lang w:eastAsia="zh-CN"/>
+        </w:rPr>
+        <w:t xml:space="preserve">3.1 </w:t>
+      </w:r>
+      <w:bookmarkStart w:id="0" w:name="_GoBack"/>
+      <w:bookmarkEnd w:id="0"/>
     </w:p>
     <w:sectPr>
       <w:pgSz w:w="11906" w:h="16838"/>

</xml_diff>